<commit_message>
added function for reading buildings from the db
</commit_message>
<xml_diff>
--- a/AoE2_Calculator-master/documentation/developer_guide.docx
+++ b/AoE2_Calculator-master/documentation/developer_guide.docx
@@ -10,7 +10,41 @@
         <w:t>Developer guide</w:t>
       </w:r>
     </w:p>
-    <w:p/>
+    <w:p>
+      <w:pPr>
+        <w:pStyle w:val="ListParagraph"/>
+      </w:pPr>
+      <w:r>
+        <w:t xml:space="preserve">To </w:t>
+      </w:r>
+      <w:r>
+        <w:t>put the</w:t>
+      </w:r>
+      <w:r>
+        <w:t xml:space="preserve"> game assets</w:t>
+      </w:r>
+      <w:r>
+        <w:t xml:space="preserve"> into .GIF form</w:t>
+      </w:r>
+      <w:r>
+        <w:t xml:space="preserve">, </w:t>
+      </w:r>
+      <w:r>
+        <w:t>I used</w:t>
+      </w:r>
+      <w:r>
+        <w:t xml:space="preserve"> SLX Studio (v1.4.1) and SMX Workshop Beta (1.9.1) </w:t>
+      </w:r>
+      <w:r>
+        <w:t xml:space="preserve">w/ </w:t>
+      </w:r>
+      <w:r>
+        <w:t>Java™ SE Development Kit 8, Update 391</w:t>
+      </w:r>
+      <w:r>
+        <w:t xml:space="preserve"> (Java SE 8u391)</w:t>
+      </w:r>
+    </w:p>
     <w:sectPr>
       <w:headerReference w:type="even" r:id="rId8"/>
       <w:headerReference w:type="default" r:id="rId9"/>
@@ -263,13 +297,8 @@
     </w:r>
     <w:r>
       <w:tab/>
-      <w:t xml:space="preserve">Created by BGG user </w:t>
+      <w:t>Created by BGG user Karate_Dog</w:t>
     </w:r>
-    <w:proofErr w:type="spellStart"/>
-    <w:r>
-      <w:t>Karate_Dog</w:t>
-    </w:r>
-    <w:proofErr w:type="spellEnd"/>
   </w:p>
 </w:hdr>
 </file>
@@ -1562,7 +1591,6 @@
   <w:style w:type="character" w:default="1" w:styleId="DefaultParagraphFont">
     <w:name w:val="Default Paragraph Font"/>
     <w:uiPriority w:val="1"/>
-    <w:semiHidden/>
     <w:unhideWhenUsed/>
   </w:style>
   <w:style w:type="table" w:default="1" w:styleId="TableNormal">

</xml_diff>